<commit_message>
new figures and edits to manuscripts
</commit_message>
<xml_diff>
--- a/Manuscripts/Draft_3_curves_exp_RW_GM.docx
+++ b/Manuscripts/Draft_3_curves_exp_RW_GM.docx
@@ -116,6 +116,15 @@
           <w:vertAlign w:val="superscript"/>
         </w:rPr>
         <w:t>1</w:t>
+      </w:r>
+      <w:r>
+        <w:rPr>
+          <w:b/>
+          <w:sz w:val="18"/>
+          <w:szCs w:val="18"/>
+          <w:vertAlign w:val="superscript"/>
+        </w:rPr>
+        <w:t>,2</w:t>
       </w:r>
       <w:r>
         <w:rPr>
@@ -4394,19 +4403,11 @@
         </w:rPr>
         <w:t xml:space="preserve"> create the range of conditions u</w:t>
       </w:r>
-      <w:proofErr w:type="spellStart"/>
-      <w:r>
-        <w:rPr>
-          <w:color w:val="000000"/>
-        </w:rPr>
-        <w:t>sed</w:t>
-      </w:r>
-      <w:proofErr w:type="spellEnd"/>
-      <w:r>
-        <w:rPr>
-          <w:color w:val="000000"/>
-        </w:rPr>
-        <w:t xml:space="preserve"> within the real experiment. </w:t>
+      <w:r>
+        <w:rPr>
+          <w:color w:val="000000"/>
+        </w:rPr>
+        <w:t xml:space="preserve">sed within the real experiment. </w:t>
       </w:r>
       <w:r>
         <w:rPr>
@@ -4738,21 +4739,7 @@
         <w:rPr>
           <w:color w:val="000000"/>
         </w:rPr>
-        <w:t xml:space="preserve"> to build and surpass a fixed threshold or dec</w:t>
-      </w:r>
-      <w:proofErr w:type="spellStart"/>
-      <w:r>
-        <w:rPr>
-          <w:color w:val="000000"/>
-        </w:rPr>
-        <w:t>ision</w:t>
-      </w:r>
-      <w:proofErr w:type="spellEnd"/>
-      <w:r>
-        <w:rPr>
-          <w:color w:val="000000"/>
-        </w:rPr>
-        <w:t xml:space="preserve"> boundary. </w:t>
+        <w:t xml:space="preserve"> to build and surpass a fixed threshold or decision boundary. </w:t>
       </w:r>
       <w:r>
         <w:t>Framework predictions diverge, however, when focusing on between-level differences in starting position and the interaction between radius and starting position (se</w:t>
@@ -8707,19 +8694,11 @@
         </w:rPr>
         <w:t xml:space="preserve"> parameter suggests that for a one standard devi</w:t>
       </w:r>
-      <w:proofErr w:type="spellStart"/>
       <w:r>
         <w:rPr>
           <w:szCs w:val="32"/>
         </w:rPr>
-        <w:t>ation</w:t>
-      </w:r>
-      <w:proofErr w:type="spellEnd"/>
-      <w:r>
-        <w:rPr>
-          <w:szCs w:val="32"/>
-        </w:rPr>
-        <w:t xml:space="preserve"> increase in radius</w:t>
+        <w:t>ation increase in radius</w:t>
       </w:r>
       <w:r>
         <w:rPr>
@@ -14180,21 +14159,11 @@
       <w:r>
         <w:t xml:space="preserve">Here, since the theory figures are given without scale, I think it will be important </w:t>
       </w:r>
-      <w:proofErr w:type="gramStart"/>
-      <w:r>
-        <w:t>later on</w:t>
-      </w:r>
-      <w:proofErr w:type="gramEnd"/>
-      <w:r>
-        <w:t xml:space="preserve"> to do the type of analysis you’ve done previously in paper/thesis, where you consider whether the magnitude of the observed effects are possible to explain with the 150 </w:t>
-      </w:r>
-      <w:proofErr w:type="spellStart"/>
-      <w:r>
-        <w:t>ms</w:t>
-      </w:r>
-      <w:proofErr w:type="spellEnd"/>
-      <w:r>
-        <w:t xml:space="preserve"> motor latency. Because currently I can’t know as a reader whether a zoomed-in version of panel B looks a lot like panel C, and maybe that’s the more “correct” zoom level? If you see what I mean.</w:t>
+      <w:r>
+        <w:t xml:space="preserve">later on to do the type of analysis you’ve done previously in paper/thesis, where you consider whether the magnitude of the observed effects are possible to explain with the 150 </w:t>
+      </w:r>
+      <w:r>
+        <w:t>ms motor latency. Because currently I can’t know as a reader whether a zoomed-in version of panel B looks a lot like panel C, and maybe that’s the more “correct” zoom level? If you see what I mean.</w:t>
       </w:r>
     </w:p>
   </w:comment>
@@ -14231,45 +14200,11 @@
       <w:r>
         <w:t xml:space="preserve">I am not sure how to visually interpret panel B – is there a small separation between the lines or not? In the text you seem to be saying there is no difference, and that would make sense to me, but I can still see the lines slightly under each other. Have you shifted them slightly to make them all visible? If so, I would </w:t>
       </w:r>
-      <w:proofErr w:type="gramStart"/>
-      <w:r>
-        <w:t>definitely make</w:t>
-      </w:r>
-      <w:proofErr w:type="gramEnd"/>
-      <w:r>
-        <w:t xml:space="preserve"> sure to mention this in the caption. (Or alternatively choose a set of line styles such that they can be plotted on top of each other all three and still remain visible, </w:t>
-      </w:r>
-      <w:proofErr w:type="gramStart"/>
-      <w:r>
-        <w:t>e.g.</w:t>
-      </w:r>
-      <w:proofErr w:type="gramEnd"/>
-      <w:r>
-        <w:t xml:space="preserve"> 1 </w:t>
-      </w:r>
-      <w:proofErr w:type="spellStart"/>
-      <w:r>
-        <w:t>pt</w:t>
-      </w:r>
-      <w:proofErr w:type="spellEnd"/>
-      <w:r>
-        <w:t xml:space="preserve"> black on top of 2 </w:t>
-      </w:r>
-      <w:proofErr w:type="spellStart"/>
-      <w:r>
-        <w:t>pt</w:t>
-      </w:r>
-      <w:proofErr w:type="spellEnd"/>
-      <w:r>
-        <w:t xml:space="preserve"> grey on top of 3 </w:t>
-      </w:r>
-      <w:proofErr w:type="spellStart"/>
-      <w:r>
-        <w:t>pt</w:t>
-      </w:r>
-      <w:proofErr w:type="spellEnd"/>
-      <w:r>
-        <w:t xml:space="preserve"> light grey) </w:t>
+      <w:r>
+        <w:t xml:space="preserve">definitely make sure to mention this in the caption. (Or alternatively choose a set of line styles such that they can be plotted on top of each other all three and still remain visible, e.g. 1 </w:t>
+      </w:r>
+      <w:r>
+        <w:t xml:space="preserve">pt black on top of 2 pt grey on top of 3 pt light grey) </w:t>
       </w:r>
     </w:p>
   </w:comment>
@@ -14284,13 +14219,8 @@
         </w:rPr>
         <w:annotationRef/>
       </w:r>
-      <w:proofErr w:type="gramStart"/>
-      <w:r>
-        <w:t>Yes</w:t>
-      </w:r>
-      <w:proofErr w:type="gramEnd"/>
-      <w:r>
-        <w:t xml:space="preserve"> I have shifted them to make them more visible. Will add to figure caption. </w:t>
+      <w:r>
+        <w:t xml:space="preserve">Yes I have shifted them to make them more visible. Will add to figure caption. </w:t>
       </w:r>
     </w:p>
   </w:comment>
@@ -14388,13 +14318,8 @@
       <w:r>
         <w:t xml:space="preserve">With respect to the timing, are the results really that clear? Maybe I am missing something, which if </w:t>
       </w:r>
-      <w:proofErr w:type="gramStart"/>
-      <w:r>
-        <w:t>so</w:t>
-      </w:r>
-      <w:proofErr w:type="gramEnd"/>
-      <w:r>
-        <w:t xml:space="preserve"> you need to spell out more clearly.</w:t>
+      <w:r>
+        <w:t>so you need to spell out more clearly.</w:t>
       </w:r>
     </w:p>
   </w:comment>
@@ -14460,21 +14385,8 @@
       <w:r>
         <w:t xml:space="preserve">I think this might need to say something concrete about how the findings </w:t>
       </w:r>
-      <w:proofErr w:type="gramStart"/>
-      <w:r>
-        <w:t>relate?</w:t>
-      </w:r>
-      <w:proofErr w:type="gramEnd"/>
-      <w:r>
-        <w:t xml:space="preserve"> A bit confused </w:t>
-      </w:r>
-      <w:proofErr w:type="gramStart"/>
-      <w:r>
-        <w:t>at the moment</w:t>
-      </w:r>
-      <w:proofErr w:type="gramEnd"/>
-      <w:r>
-        <w:t>.</w:t>
+      <w:r>
+        <w:t>relate? A bit confused at the moment.</w:t>
       </w:r>
     </w:p>
   </w:comment>
@@ -14492,13 +14404,8 @@
       <w:r>
         <w:t xml:space="preserve">Trying to set the scene for the silent </w:t>
       </w:r>
-      <w:proofErr w:type="gramStart"/>
-      <w:r>
-        <w:t>failures</w:t>
-      </w:r>
-      <w:proofErr w:type="gramEnd"/>
-      <w:r>
-        <w:t xml:space="preserve"> paradigm in my thesis. Added a figure and some extra meat. </w:t>
+      <w:r>
+        <w:t xml:space="preserve">failures paradigm in my thesis. Added a figure and some extra meat. </w:t>
       </w:r>
     </w:p>
   </w:comment>
@@ -14729,53 +14636,21 @@
           <w:sz w:val="20"/>
           <w:szCs w:val="24"/>
         </w:rPr>
-        <w:t xml:space="preserve"> as the perceptual input produces simil</w:t>
-      </w:r>
-      <w:proofErr w:type="spellStart"/>
+        <w:t xml:space="preserve"> as the perceptual input produces similar divergent predictions between Threshold and Accumulator framework</w:t>
+      </w:r>
       <w:r>
         <w:rPr>
           <w:color w:val="000000"/>
           <w:sz w:val="20"/>
           <w:szCs w:val="24"/>
         </w:rPr>
-        <w:t>ar</w:t>
-      </w:r>
-      <w:proofErr w:type="spellEnd"/>
-      <w:r>
-        <w:rPr>
-          <w:color w:val="000000"/>
+        <w:t xml:space="preserve">s. </w:t>
+      </w:r>
+      <w:r>
+        <w:rPr>
           <w:sz w:val="20"/>
-          <w:szCs w:val="24"/>
-        </w:rPr>
-        <w:t xml:space="preserve"> divergent predictions between Threshold and Accumulator framework</w:t>
-      </w:r>
-      <w:r>
-        <w:rPr>
-          <w:color w:val="000000"/>
-          <w:sz w:val="20"/>
-          <w:szCs w:val="24"/>
-        </w:rPr>
-        <w:t xml:space="preserve">s. </w:t>
-      </w:r>
-      <w:r>
-        <w:rPr>
-          <w:sz w:val="20"/>
-        </w:rPr>
-        <w:t xml:space="preserve">This is likely because the perceptual signals are similar in the sense that that they increase over </w:t>
-      </w:r>
-      <w:proofErr w:type="gramStart"/>
-      <w:r>
-        <w:rPr>
-          <w:sz w:val="20"/>
-        </w:rPr>
-        <w:t>time, and</w:t>
-      </w:r>
-      <w:proofErr w:type="gramEnd"/>
-      <w:r>
-        <w:rPr>
-          <w:sz w:val="20"/>
-        </w:rPr>
-        <w:t xml:space="preserve"> increase at faster rates for smaller radii. </w:t>
+        </w:rPr>
+        <w:t xml:space="preserve">This is likely because the perceptual signals are similar in the sense that that they increase over time, and increase at faster rates for smaller radii. </w:t>
       </w:r>
       <w:r>
         <w:rPr>
@@ -18899,6 +18774,7 @@
     <w:lsdException w:name="HTML Sample" w:semiHidden="1" w:unhideWhenUsed="1"/>
     <w:lsdException w:name="HTML Typewriter" w:semiHidden="1" w:unhideWhenUsed="1"/>
     <w:lsdException w:name="HTML Variable" w:semiHidden="1" w:unhideWhenUsed="1"/>
+    <w:lsdException w:name="Normal Table" w:semiHidden="1" w:unhideWhenUsed="1"/>
     <w:lsdException w:name="annotation subject" w:semiHidden="1" w:uiPriority="0" w:unhideWhenUsed="1"/>
     <w:lsdException w:name="No List" w:semiHidden="1" w:unhideWhenUsed="1"/>
     <w:lsdException w:name="Outline List 1" w:semiHidden="1" w:unhideWhenUsed="1"/>
@@ -18941,8 +18817,11 @@
     <w:lsdException w:name="Table Contemporary" w:semiHidden="1" w:unhideWhenUsed="1"/>
     <w:lsdException w:name="Table Elegant" w:semiHidden="1" w:unhideWhenUsed="1"/>
     <w:lsdException w:name="Table Professional" w:semiHidden="1" w:unhideWhenUsed="1"/>
+    <w:lsdException w:name="Table Subtle 1" w:semiHidden="1" w:unhideWhenUsed="1"/>
     <w:lsdException w:name="Table Subtle 2" w:semiHidden="1" w:unhideWhenUsed="1"/>
     <w:lsdException w:name="Table Web 1" w:semiHidden="1" w:unhideWhenUsed="1"/>
+    <w:lsdException w:name="Table Web 2" w:semiHidden="1" w:unhideWhenUsed="1"/>
+    <w:lsdException w:name="Table Web 3" w:semiHidden="1" w:unhideWhenUsed="1"/>
     <w:lsdException w:name="Balloon Text" w:semiHidden="1" w:uiPriority="0" w:unhideWhenUsed="1"/>
     <w:lsdException w:name="Table Grid" w:uiPriority="39"/>
     <w:lsdException w:name="Table Theme" w:semiHidden="1" w:unhideWhenUsed="1"/>
@@ -20588,7 +20467,12 @@
 </file>
 
 <file path=customXml/item2.xml><?xml version="1.0" encoding="utf-8"?>
-<b:Sources xmlns:b="http://schemas.openxmlformats.org/officeDocument/2006/bibliography" xmlns="http://schemas.openxmlformats.org/officeDocument/2006/bibliography" SelectedStyle="\APASixthEditionOfficeOnline.xsl" StyleName="APA" Version="6"/>
+<?mso-contentType ?>
+<FormTemplates xmlns="http://schemas.microsoft.com/sharepoint/v3/contenttype/forms">
+  <Display>DocumentLibraryForm</Display>
+  <Edit>DocumentLibraryForm</Edit>
+  <New>DocumentLibraryForm</New>
+</FormTemplates>
 </file>
 
 <file path=customXml/item3.xml><?xml version="1.0" encoding="utf-8"?>
@@ -20598,12 +20482,7 @@
 </file>
 
 <file path=customXml/item4.xml><?xml version="1.0" encoding="utf-8"?>
-<?mso-contentType ?>
-<FormTemplates xmlns="http://schemas.microsoft.com/sharepoint/v3/contenttype/forms">
-  <Display>DocumentLibraryForm</Display>
-  <Edit>DocumentLibraryForm</Edit>
-  <New>DocumentLibraryForm</New>
-</FormTemplates>
+<b:Sources xmlns:b="http://schemas.openxmlformats.org/officeDocument/2006/bibliography" xmlns="http://schemas.openxmlformats.org/officeDocument/2006/bibliography" SelectedStyle="\APASixthEditionOfficeOnline.xsl" StyleName="APA" Version="6"/>
 </file>
 
 <file path=customXml/itemProps1.xml><?xml version="1.0" encoding="utf-8"?>
@@ -20626,9 +20505,9 @@
 </file>
 
 <file path=customXml/itemProps2.xml><?xml version="1.0" encoding="utf-8"?>
-<ds:datastoreItem xmlns:ds="http://schemas.openxmlformats.org/officeDocument/2006/customXml" ds:itemID="{EE0B859B-AA37-4E48-954F-FA05F986B3F3}">
+<ds:datastoreItem xmlns:ds="http://schemas.openxmlformats.org/officeDocument/2006/customXml" ds:itemID="{F38842E4-2596-4322-AFC2-3D525F950FB2}">
   <ds:schemaRefs>
-    <ds:schemaRef ds:uri="http://schemas.openxmlformats.org/officeDocument/2006/bibliography"/>
+    <ds:schemaRef ds:uri="http://schemas.microsoft.com/sharepoint/v3/contenttype/forms"/>
   </ds:schemaRefs>
 </ds:datastoreItem>
 </file>
@@ -20643,9 +20522,9 @@
 </file>
 
 <file path=customXml/itemProps4.xml><?xml version="1.0" encoding="utf-8"?>
-<ds:datastoreItem xmlns:ds="http://schemas.openxmlformats.org/officeDocument/2006/customXml" ds:itemID="{F38842E4-2596-4322-AFC2-3D525F950FB2}">
+<ds:datastoreItem xmlns:ds="http://schemas.openxmlformats.org/officeDocument/2006/customXml" ds:itemID="{EE0B859B-AA37-4E48-954F-FA05F986B3F3}">
   <ds:schemaRefs>
-    <ds:schemaRef ds:uri="http://schemas.microsoft.com/sharepoint/v3/contenttype/forms"/>
+    <ds:schemaRef ds:uri="http://schemas.openxmlformats.org/officeDocument/2006/bibliography"/>
   </ds:schemaRefs>
 </ds:datastoreItem>
 </file>
</xml_diff>